<commit_message>
Update Revisi Part 3
</commit_message>
<xml_diff>
--- a/surat/wawancara sistem.docx
+++ b/surat/wawancara sistem.docx
@@ -3,227 +3,733 @@
 <w:document xmlns:wpc="http://schemas.microsoft.com/office/word/2010/wordprocessingCanvas" xmlns:cx="http://schemas.microsoft.com/office/drawing/2014/chartex" xmlns:cx1="http://schemas.microsoft.com/office/drawing/2015/9/8/chartex" xmlns:cx2="http://schemas.microsoft.com/office/drawing/2015/10/21/chartex" xmlns:cx3="http://schemas.microsoft.com/office/drawing/2016/5/9/chartex" xmlns:cx4="http://schemas.microsoft.com/office/drawing/2016/5/10/chartex" xmlns:cx5="http://schemas.microsoft.com/office/drawing/2016/5/11/chartex" xmlns:cx6="http://schemas.microsoft.com/office/drawing/2016/5/12/chartex" xmlns:cx7="http://schemas.microsoft.com/office/drawing/2016/5/13/chartex" xmlns:cx8="http://schemas.microsoft.com/office/drawing/2016/5/14/chartex" xmlns:mc="http://schemas.openxmlformats.org/markup-compatibility/2006" xmlns:aink="http://schemas.microsoft.com/office/drawing/2016/ink" xmlns:am3d="http://schemas.microsoft.com/office/drawing/2017/model3d" xmlns:o="urn:schemas-microsoft-com:office:office" xmlns:r="http://schemas.openxmlformats.org/officeDocument/2006/relationships" xmlns:m="http://schemas.openxmlformats.org/officeDocument/2006/math" xmlns:v="urn:schemas-microsoft-com:vml" xmlns:wp14="http://schemas.microsoft.com/office/word/2010/wordprocessingDrawing" xmlns:wp="http://schemas.openxmlformats.org/drawingml/2006/wordprocessingDrawing" xmlns:w10="urn:schemas-microsoft-com:office:word" xmlns:w="http://schemas.openxmlformats.org/wordprocessingml/2006/main" xmlns:w14="http://schemas.microsoft.com/office/word/2010/wordml" xmlns:w15="http://schemas.microsoft.com/office/word/2012/wordml" xmlns:w16cex="http://schemas.microsoft.com/office/word/2018/wordml/cex" xmlns:w16cid="http://schemas.microsoft.com/office/word/2016/wordml/cid" xmlns:w16="http://schemas.microsoft.com/office/word/2018/wordml" xmlns:w16sdtdh="http://schemas.microsoft.com/office/word/2020/wordml/sdtdatahash" xmlns:w16se="http://schemas.microsoft.com/office/word/2015/wordml/symex" xmlns:wpg="http://schemas.microsoft.com/office/word/2010/wordprocessingGroup" xmlns:wpi="http://schemas.microsoft.com/office/word/2010/wordprocessingInk" xmlns:wne="http://schemas.microsoft.com/office/word/2006/wordml" xmlns:wps="http://schemas.microsoft.com/office/word/2010/wordprocessingShape" mc:Ignorable="w14 w15 w16se w16cid w16 w16cex w16sdtdh wp14">
   <w:body>
     <w:p>
-      <w:r>
-        <w:t xml:space="preserve">Daftar </w:t>
-      </w:r>
-      <w:proofErr w:type="spellStart"/>
-      <w:r>
-        <w:t>pertanyaan</w:t>
-      </w:r>
-      <w:proofErr w:type="spellEnd"/>
-      <w:r>
-        <w:t xml:space="preserve"> </w:t>
-      </w:r>
-      <w:proofErr w:type="spellStart"/>
-      <w:proofErr w:type="gramStart"/>
-      <w:r>
-        <w:t>penonton</w:t>
-      </w:r>
-      <w:proofErr w:type="spellEnd"/>
-      <w:r>
-        <w:t xml:space="preserve"> :</w:t>
-      </w:r>
-      <w:proofErr w:type="gramEnd"/>
+      <w:pPr>
+        <w:spacing w:after="0" w:line="276" w:lineRule="auto"/>
+        <w:jc w:val="center"/>
+        <w:rPr>
+          <w:rFonts w:ascii="Times New Roman" w:hAnsi="Times New Roman" w:cs="Times New Roman"/>
+          <w:b/>
+          <w:bCs/>
+          <w:sz w:val="28"/>
+          <w:szCs w:val="28"/>
+        </w:rPr>
+      </w:pPr>
+      <w:r>
+        <w:rPr>
+          <w:rFonts w:ascii="Times New Roman" w:hAnsi="Times New Roman" w:cs="Times New Roman"/>
+          <w:b/>
+          <w:bCs/>
+          <w:sz w:val="28"/>
+          <w:szCs w:val="28"/>
+        </w:rPr>
+        <w:t>WAWANCARA MENGENAI SISTEM</w:t>
+      </w:r>
+    </w:p>
+    <w:p>
+      <w:pPr>
+        <w:spacing w:after="0" w:line="276" w:lineRule="auto"/>
+        <w:jc w:val="center"/>
+        <w:rPr>
+          <w:b/>
+          <w:bCs/>
+        </w:rPr>
+      </w:pPr>
     </w:p>
     <w:p>
       <w:pPr>
         <w:pStyle w:val="ListParagraph"/>
         <w:numPr>
           <w:ilvl w:val="0"/>
-          <w:numId w:val="1"/>
+          <w:numId w:val="5"/>
         </w:numPr>
-      </w:pPr>
-      <w:proofErr w:type="spellStart"/>
-      <w:r>
-        <w:t>Mengapa</w:t>
-      </w:r>
-      <w:proofErr w:type="spellEnd"/>
-      <w:r>
+        <w:spacing w:after="0" w:line="276" w:lineRule="auto"/>
+        <w:jc w:val="both"/>
+        <w:rPr>
+          <w:rFonts w:ascii="Times New Roman" w:hAnsi="Times New Roman" w:cs="Times New Roman"/>
+          <w:sz w:val="24"/>
+          <w:szCs w:val="24"/>
+        </w:rPr>
+      </w:pPr>
+      <w:r>
+        <w:rPr>
+          <w:rFonts w:ascii="Times New Roman" w:hAnsi="Times New Roman" w:cs="Times New Roman"/>
+          <w:sz w:val="24"/>
+          <w:szCs w:val="24"/>
+        </w:rPr>
+        <w:t xml:space="preserve">Peneliti </w:t>
+      </w:r>
+      <w:r>
+        <w:rPr>
+          <w:rFonts w:ascii="Times New Roman" w:hAnsi="Times New Roman" w:cs="Times New Roman"/>
+          <w:sz w:val="24"/>
+          <w:szCs w:val="24"/>
+        </w:rPr>
+        <w:tab/>
+        <w:t xml:space="preserve">: </w:t>
+      </w:r>
+      <w:r>
+        <w:rPr>
+          <w:rFonts w:ascii="Times New Roman" w:hAnsi="Times New Roman" w:cs="Times New Roman"/>
+          <w:sz w:val="24"/>
+          <w:szCs w:val="24"/>
+        </w:rPr>
+        <w:t>Bagaimana pengalaman kakak saat menggunakan sistem e-library ini ?</w:t>
+      </w:r>
+    </w:p>
+    <w:p>
+      <w:pPr>
+        <w:pStyle w:val="ListParagraph"/>
+        <w:spacing w:after="0" w:line="276" w:lineRule="auto"/>
+        <w:jc w:val="both"/>
+        <w:rPr>
+          <w:rFonts w:ascii="Times New Roman" w:hAnsi="Times New Roman" w:cs="Times New Roman"/>
+          <w:sz w:val="24"/>
+          <w:szCs w:val="24"/>
+        </w:rPr>
+      </w:pPr>
+      <w:r>
+        <w:rPr>
+          <w:rFonts w:ascii="Times New Roman" w:hAnsi="Times New Roman" w:cs="Times New Roman"/>
+          <w:sz w:val="24"/>
+          <w:szCs w:val="24"/>
+        </w:rPr>
+        <w:t xml:space="preserve">Narasumber </w:t>
+      </w:r>
+      <w:r>
+        <w:rPr>
+          <w:rFonts w:ascii="Times New Roman" w:hAnsi="Times New Roman" w:cs="Times New Roman"/>
+          <w:sz w:val="24"/>
+          <w:szCs w:val="24"/>
+        </w:rPr>
+        <w:tab/>
+        <w:t>:</w:t>
+      </w:r>
+      <w:r>
+        <w:rPr>
+          <w:rFonts w:ascii="Times New Roman" w:hAnsi="Times New Roman" w:cs="Times New Roman"/>
+          <w:sz w:val="24"/>
+          <w:szCs w:val="24"/>
+        </w:rPr>
         <w:t xml:space="preserve"> </w:t>
       </w:r>
-      <w:proofErr w:type="spellStart"/>
-      <w:r>
-        <w:t>memilih</w:t>
-      </w:r>
-      <w:proofErr w:type="spellEnd"/>
-      <w:r>
+      <w:r>
+        <w:rPr>
+          <w:rFonts w:ascii="Times New Roman" w:hAnsi="Times New Roman" w:cs="Times New Roman"/>
+          <w:sz w:val="24"/>
+          <w:szCs w:val="24"/>
+        </w:rPr>
         <w:t xml:space="preserve"> </w:t>
       </w:r>
-      <w:proofErr w:type="spellStart"/>
-      <w:r>
-        <w:t>pt</w:t>
-      </w:r>
-      <w:proofErr w:type="spellEnd"/>
-      <w:r>
-        <w:t xml:space="preserve"> </w:t>
-      </w:r>
-      <w:proofErr w:type="spellStart"/>
-      <w:r>
-        <w:t>baila</w:t>
-      </w:r>
-      <w:proofErr w:type="spellEnd"/>
-      <w:r>
-        <w:t xml:space="preserve"> con </w:t>
-      </w:r>
-      <w:proofErr w:type="spellStart"/>
-      <w:r>
-        <w:t>agua</w:t>
-      </w:r>
-      <w:proofErr w:type="spellEnd"/>
-      <w:r>
-        <w:t xml:space="preserve"> </w:t>
-      </w:r>
-      <w:proofErr w:type="spellStart"/>
-      <w:r>
-        <w:t>sebagai</w:t>
-      </w:r>
-      <w:proofErr w:type="spellEnd"/>
-      <w:r>
-        <w:t xml:space="preserve"> </w:t>
-      </w:r>
-      <w:proofErr w:type="spellStart"/>
-      <w:r>
-        <w:t>studi</w:t>
-      </w:r>
-      <w:proofErr w:type="spellEnd"/>
-      <w:r>
-        <w:t xml:space="preserve"> </w:t>
-      </w:r>
-      <w:proofErr w:type="spellStart"/>
-      <w:r>
-        <w:t>kasus</w:t>
-      </w:r>
-      <w:proofErr w:type="spellEnd"/>
-      <w:r>
-        <w:t xml:space="preserve"> </w:t>
-      </w:r>
-      <w:proofErr w:type="spellStart"/>
-      <w:r>
-        <w:t>penelitian</w:t>
-      </w:r>
-      <w:proofErr w:type="spellEnd"/>
-      <w:r>
-        <w:t>?</w:t>
-      </w:r>
+      <w:r>
+        <w:rPr>
+          <w:rFonts w:ascii="Times New Roman" w:eastAsia="Times New Roman" w:hAnsi="Times New Roman" w:cs="Times New Roman"/>
+          <w:sz w:val="24"/>
+          <w:szCs w:val="24"/>
+          <w:bdr w:val="none" w:sz="0" w:space="0" w:color="auto" w:frame="1"/>
+        </w:rPr>
+        <w:t>Pengalaman kakak saat menggunakan sistem ini itu cukup baik dan tidak ada kendala. Perpindahan antar halaman juga tidak membuat bingung dan nyaman diakses mau itu dari laptop atau hp</w:t>
+      </w:r>
+      <w:r>
+        <w:rPr>
+          <w:rFonts w:ascii="Times New Roman" w:eastAsia="Times New Roman" w:hAnsi="Times New Roman" w:cs="Times New Roman"/>
+          <w:sz w:val="24"/>
+          <w:szCs w:val="24"/>
+          <w:bdr w:val="none" w:sz="0" w:space="0" w:color="auto" w:frame="1"/>
+        </w:rPr>
+        <w:t>.</w:t>
+      </w:r>
+    </w:p>
+    <w:p>
+      <w:pPr>
+        <w:pStyle w:val="ListParagraph"/>
+        <w:spacing w:after="0" w:line="276" w:lineRule="auto"/>
+        <w:jc w:val="both"/>
+        <w:rPr>
+          <w:rFonts w:ascii="Times New Roman" w:hAnsi="Times New Roman" w:cs="Times New Roman"/>
+          <w:sz w:val="24"/>
+          <w:szCs w:val="24"/>
+        </w:rPr>
+      </w:pPr>
     </w:p>
     <w:p>
       <w:pPr>
         <w:pStyle w:val="ListParagraph"/>
         <w:numPr>
           <w:ilvl w:val="0"/>
-          <w:numId w:val="1"/>
+          <w:numId w:val="5"/>
         </w:numPr>
-      </w:pPr>
-      <w:proofErr w:type="spellStart"/>
-      <w:r>
-        <w:t>Mengapa</w:t>
-      </w:r>
-      <w:proofErr w:type="spellEnd"/>
-      <w:r>
-        <w:t xml:space="preserve"> marketing mix yang </w:t>
-      </w:r>
-      <w:proofErr w:type="spellStart"/>
-      <w:r>
-        <w:t>digunakan</w:t>
-      </w:r>
-      <w:proofErr w:type="spellEnd"/>
-      <w:r>
+        <w:spacing w:after="0" w:line="276" w:lineRule="auto"/>
+        <w:jc w:val="both"/>
+        <w:rPr>
+          <w:rFonts w:ascii="Times New Roman" w:hAnsi="Times New Roman" w:cs="Times New Roman"/>
+          <w:sz w:val="24"/>
+          <w:szCs w:val="24"/>
+        </w:rPr>
+      </w:pPr>
+      <w:r>
+        <w:rPr>
+          <w:rFonts w:ascii="Times New Roman" w:hAnsi="Times New Roman" w:cs="Times New Roman"/>
+          <w:sz w:val="24"/>
+          <w:szCs w:val="24"/>
+        </w:rPr>
+        <w:t>Peneliti</w:t>
+      </w:r>
+      <w:r>
+        <w:rPr>
+          <w:rFonts w:ascii="Times New Roman" w:hAnsi="Times New Roman" w:cs="Times New Roman"/>
+          <w:sz w:val="24"/>
+          <w:szCs w:val="24"/>
+        </w:rPr>
+        <w:tab/>
+        <w:t xml:space="preserve">: </w:t>
+      </w:r>
+      <w:r>
+        <w:rPr>
+          <w:rFonts w:ascii="Times New Roman" w:hAnsi="Times New Roman" w:cs="Times New Roman"/>
+          <w:sz w:val="24"/>
+          <w:szCs w:val="24"/>
+        </w:rPr>
+        <w:t>Apakah fitur seperti login, mengelola koleksi, dll dapat berfungsi dengan baik kak ?</w:t>
+      </w:r>
+    </w:p>
+    <w:p>
+      <w:pPr>
+        <w:pStyle w:val="ListParagraph"/>
+        <w:spacing w:after="0" w:line="276" w:lineRule="auto"/>
+        <w:jc w:val="both"/>
+        <w:rPr>
+          <w:rFonts w:ascii="Times New Roman" w:hAnsi="Times New Roman" w:cs="Times New Roman"/>
+          <w:sz w:val="24"/>
+          <w:szCs w:val="24"/>
+        </w:rPr>
+      </w:pPr>
+      <w:r>
+        <w:rPr>
+          <w:rFonts w:ascii="Times New Roman" w:hAnsi="Times New Roman" w:cs="Times New Roman"/>
+          <w:sz w:val="24"/>
+          <w:szCs w:val="24"/>
+        </w:rPr>
+        <w:t xml:space="preserve">Narasumber </w:t>
+      </w:r>
+      <w:r>
+        <w:rPr>
+          <w:rFonts w:ascii="Times New Roman" w:hAnsi="Times New Roman" w:cs="Times New Roman"/>
+          <w:sz w:val="24"/>
+          <w:szCs w:val="24"/>
+        </w:rPr>
+        <w:tab/>
+        <w:t>:</w:t>
+      </w:r>
+      <w:r>
+        <w:rPr>
+          <w:rFonts w:ascii="Times New Roman" w:hAnsi="Times New Roman" w:cs="Times New Roman"/>
+          <w:sz w:val="24"/>
+          <w:szCs w:val="24"/>
+          <w:bdr w:val="none" w:sz="0" w:space="0" w:color="auto" w:frame="1"/>
+        </w:rPr>
         <w:t xml:space="preserve"> </w:t>
       </w:r>
-      <w:proofErr w:type="spellStart"/>
-      <w:r>
-        <w:t>hanya</w:t>
-      </w:r>
-      <w:proofErr w:type="spellEnd"/>
-      <w:r>
-        <w:t xml:space="preserve"> 4p </w:t>
-      </w:r>
-      <w:proofErr w:type="spellStart"/>
-      <w:r>
-        <w:t>tidak</w:t>
-      </w:r>
-      <w:proofErr w:type="spellEnd"/>
-      <w:r>
-        <w:t xml:space="preserve"> </w:t>
-      </w:r>
-      <w:proofErr w:type="spellStart"/>
-      <w:r>
-        <w:t>dengan</w:t>
-      </w:r>
-      <w:proofErr w:type="spellEnd"/>
-      <w:r>
-        <w:t xml:space="preserve"> 7p?</w:t>
-      </w:r>
+      <w:r>
+        <w:rPr>
+          <w:rFonts w:ascii="Times New Roman" w:eastAsia="Times New Roman" w:hAnsi="Times New Roman" w:cs="Times New Roman"/>
+          <w:sz w:val="24"/>
+          <w:szCs w:val="24"/>
+          <w:bdr w:val="none" w:sz="0" w:space="0" w:color="auto" w:frame="1"/>
+        </w:rPr>
+        <w:t>Untuk fitur sudah sesuai kok dengan fungsinya</w:t>
+      </w:r>
+      <w:r>
+        <w:rPr>
+          <w:rFonts w:ascii="Times New Roman" w:eastAsia="Times New Roman" w:hAnsi="Times New Roman" w:cs="Times New Roman"/>
+          <w:sz w:val="24"/>
+          <w:szCs w:val="24"/>
+          <w:bdr w:val="none" w:sz="0" w:space="0" w:color="auto" w:frame="1"/>
+        </w:rPr>
+        <w:t xml:space="preserve"> yang dimana login melalui email lalu bisa edit profile lalu bisa tambah favorite buku, dll. Serta ini </w:t>
+      </w:r>
+      <w:r>
+        <w:rPr>
+          <w:rFonts w:ascii="Times New Roman" w:eastAsia="Times New Roman" w:hAnsi="Times New Roman" w:cs="Times New Roman"/>
+          <w:sz w:val="24"/>
+          <w:szCs w:val="24"/>
+          <w:bdr w:val="none" w:sz="0" w:space="0" w:color="auto" w:frame="1"/>
+        </w:rPr>
+        <w:t xml:space="preserve"> juga sudah sesuai dengan ekspetasi kakak dan rekan kakak yang lain di perpustakaan</w:t>
+      </w:r>
+      <w:r>
+        <w:rPr>
+          <w:rFonts w:ascii="Times New Roman" w:eastAsia="Times New Roman" w:hAnsi="Times New Roman" w:cs="Times New Roman"/>
+          <w:sz w:val="24"/>
+          <w:szCs w:val="24"/>
+          <w:bdr w:val="none" w:sz="0" w:space="0" w:color="auto" w:frame="1"/>
+        </w:rPr>
+        <w:t>.</w:t>
+      </w:r>
+    </w:p>
+    <w:p>
+      <w:pPr>
+        <w:pStyle w:val="ListParagraph"/>
+        <w:spacing w:after="0" w:line="276" w:lineRule="auto"/>
+        <w:jc w:val="both"/>
+        <w:rPr>
+          <w:rFonts w:ascii="Times New Roman" w:hAnsi="Times New Roman" w:cs="Times New Roman"/>
+          <w:sz w:val="24"/>
+          <w:szCs w:val="24"/>
+        </w:rPr>
+      </w:pPr>
     </w:p>
     <w:p>
       <w:pPr>
         <w:pStyle w:val="ListParagraph"/>
         <w:numPr>
           <w:ilvl w:val="0"/>
-          <w:numId w:val="1"/>
+          <w:numId w:val="5"/>
         </w:numPr>
-      </w:pPr>
-      <w:r>
-        <w:t xml:space="preserve">Media digital dan strategi </w:t>
-      </w:r>
-      <w:proofErr w:type="spellStart"/>
-      <w:r>
-        <w:t>apasaja</w:t>
-      </w:r>
-      <w:proofErr w:type="spellEnd"/>
-      <w:r>
-        <w:t xml:space="preserve"> yang </w:t>
-      </w:r>
-      <w:proofErr w:type="spellStart"/>
-      <w:r>
-        <w:t>sudah</w:t>
-      </w:r>
-      <w:proofErr w:type="spellEnd"/>
-      <w:r>
+        <w:spacing w:after="0" w:line="276" w:lineRule="auto"/>
+        <w:jc w:val="both"/>
+        <w:rPr>
+          <w:rFonts w:ascii="Times New Roman" w:hAnsi="Times New Roman" w:cs="Times New Roman"/>
+          <w:sz w:val="24"/>
+          <w:szCs w:val="24"/>
+        </w:rPr>
+      </w:pPr>
+      <w:r>
+        <w:rPr>
+          <w:rFonts w:ascii="Times New Roman" w:hAnsi="Times New Roman" w:cs="Times New Roman"/>
+          <w:sz w:val="24"/>
+          <w:szCs w:val="24"/>
+        </w:rPr>
+        <w:t xml:space="preserve">Peneliti </w:t>
+      </w:r>
+      <w:r>
+        <w:rPr>
+          <w:rFonts w:ascii="Times New Roman" w:hAnsi="Times New Roman" w:cs="Times New Roman"/>
+          <w:sz w:val="24"/>
+          <w:szCs w:val="24"/>
+        </w:rPr>
+        <w:tab/>
+        <w:t xml:space="preserve">: </w:t>
+      </w:r>
+      <w:r>
+        <w:rPr>
+          <w:rFonts w:ascii="Times New Roman" w:hAnsi="Times New Roman" w:cs="Times New Roman"/>
+          <w:sz w:val="24"/>
+          <w:szCs w:val="24"/>
+        </w:rPr>
+        <w:t>Lalu sistemnya apakah mudah di akses kak</w:t>
+      </w:r>
+      <w:r>
+        <w:rPr>
+          <w:rFonts w:ascii="Times New Roman" w:hAnsi="Times New Roman" w:cs="Times New Roman"/>
+          <w:sz w:val="24"/>
+          <w:szCs w:val="24"/>
+        </w:rPr>
+        <w:t xml:space="preserve"> ?</w:t>
+      </w:r>
+    </w:p>
+    <w:p>
+      <w:pPr>
+        <w:pStyle w:val="ListParagraph"/>
+        <w:spacing w:after="0" w:line="276" w:lineRule="auto"/>
+        <w:jc w:val="both"/>
+        <w:rPr>
+          <w:rFonts w:ascii="Times New Roman" w:hAnsi="Times New Roman" w:cs="Times New Roman"/>
+          <w:sz w:val="24"/>
+          <w:szCs w:val="24"/>
+        </w:rPr>
+      </w:pPr>
+      <w:r>
+        <w:rPr>
+          <w:rFonts w:ascii="Times New Roman" w:hAnsi="Times New Roman" w:cs="Times New Roman"/>
+          <w:sz w:val="24"/>
+          <w:szCs w:val="24"/>
+        </w:rPr>
+        <w:t xml:space="preserve">Narasumber </w:t>
+      </w:r>
+      <w:r>
+        <w:rPr>
+          <w:rFonts w:ascii="Times New Roman" w:hAnsi="Times New Roman" w:cs="Times New Roman"/>
+          <w:sz w:val="24"/>
+          <w:szCs w:val="24"/>
+        </w:rPr>
+        <w:tab/>
+        <w:t>:</w:t>
+      </w:r>
+      <w:r>
+        <w:rPr>
+          <w:rFonts w:ascii="Times New Roman" w:hAnsi="Times New Roman" w:cs="Times New Roman"/>
+          <w:sz w:val="24"/>
+          <w:szCs w:val="24"/>
+          <w:bdr w:val="none" w:sz="0" w:space="0" w:color="auto" w:frame="1"/>
+        </w:rPr>
         <w:t xml:space="preserve"> </w:t>
       </w:r>
-      <w:proofErr w:type="spellStart"/>
-      <w:r>
-        <w:t>perusahaan</w:t>
-      </w:r>
-      <w:proofErr w:type="spellEnd"/>
-      <w:r>
+      <w:r>
+        <w:rPr>
+          <w:rFonts w:ascii="Times New Roman" w:eastAsia="Times New Roman" w:hAnsi="Times New Roman" w:cs="Times New Roman"/>
+          <w:sz w:val="24"/>
+          <w:szCs w:val="24"/>
+          <w:bdr w:val="none" w:sz="0" w:space="0" w:color="auto" w:frame="1"/>
+        </w:rPr>
+        <w:t>Sistemnya mudah diakses dan ada pembagian akses juga jadi lebih terarah untuk kakak sebagai pengguna bisa apa saja pada sistem</w:t>
+      </w:r>
+      <w:r>
+        <w:rPr>
+          <w:rFonts w:ascii="Times New Roman" w:eastAsia="Times New Roman" w:hAnsi="Times New Roman" w:cs="Times New Roman"/>
+          <w:sz w:val="24"/>
+          <w:szCs w:val="24"/>
+          <w:bdr w:val="none" w:sz="0" w:space="0" w:color="auto" w:frame="1"/>
+        </w:rPr>
+        <w:t>.</w:t>
+      </w:r>
+    </w:p>
+    <w:p>
+      <w:pPr>
+        <w:pStyle w:val="ListParagraph"/>
+        <w:spacing w:after="0" w:line="276" w:lineRule="auto"/>
+        <w:jc w:val="both"/>
+        <w:rPr>
+          <w:rFonts w:ascii="Times New Roman" w:hAnsi="Times New Roman" w:cs="Times New Roman"/>
+          <w:sz w:val="24"/>
+          <w:szCs w:val="24"/>
+        </w:rPr>
+      </w:pPr>
+    </w:p>
+    <w:p>
+      <w:pPr>
+        <w:pStyle w:val="ListParagraph"/>
+        <w:numPr>
+          <w:ilvl w:val="0"/>
+          <w:numId w:val="5"/>
+        </w:numPr>
+        <w:spacing w:after="0" w:line="276" w:lineRule="auto"/>
+        <w:jc w:val="both"/>
+        <w:rPr>
+          <w:rFonts w:ascii="Times New Roman" w:hAnsi="Times New Roman" w:cs="Times New Roman"/>
+          <w:sz w:val="24"/>
+          <w:szCs w:val="24"/>
+        </w:rPr>
+      </w:pPr>
+      <w:r>
+        <w:rPr>
+          <w:rFonts w:ascii="Times New Roman" w:hAnsi="Times New Roman" w:cs="Times New Roman"/>
+          <w:sz w:val="24"/>
+          <w:szCs w:val="24"/>
+        </w:rPr>
+        <w:t xml:space="preserve">Peneliti </w:t>
+      </w:r>
+      <w:r>
+        <w:rPr>
+          <w:rFonts w:ascii="Times New Roman" w:hAnsi="Times New Roman" w:cs="Times New Roman"/>
+          <w:sz w:val="24"/>
+          <w:szCs w:val="24"/>
+        </w:rPr>
+        <w:tab/>
+        <w:t>: Terkait informasi laporan peminjaman dan pengembalian apakah sudah sesuai ?</w:t>
+      </w:r>
+    </w:p>
+    <w:p>
+      <w:pPr>
+        <w:pStyle w:val="ListParagraph"/>
+        <w:spacing w:after="0" w:line="276" w:lineRule="auto"/>
+        <w:jc w:val="both"/>
+        <w:rPr>
+          <w:rFonts w:ascii="Times New Roman" w:eastAsia="Times New Roman" w:hAnsi="Times New Roman" w:cs="Times New Roman"/>
+          <w:sz w:val="24"/>
+          <w:szCs w:val="24"/>
+          <w:bdr w:val="none" w:sz="0" w:space="0" w:color="auto" w:frame="1"/>
+        </w:rPr>
+      </w:pPr>
+      <w:r>
+        <w:rPr>
+          <w:rFonts w:ascii="Times New Roman" w:hAnsi="Times New Roman" w:cs="Times New Roman"/>
+          <w:sz w:val="24"/>
+          <w:szCs w:val="24"/>
+        </w:rPr>
+        <w:t>Narasumber</w:t>
+      </w:r>
+      <w:r>
+        <w:rPr>
+          <w:rFonts w:ascii="Times New Roman" w:hAnsi="Times New Roman" w:cs="Times New Roman"/>
+          <w:sz w:val="24"/>
+          <w:szCs w:val="24"/>
+        </w:rPr>
+        <w:tab/>
+        <w:t>:</w:t>
+      </w:r>
+      <w:r>
+        <w:rPr>
+          <w:rFonts w:ascii="Times New Roman" w:hAnsi="Times New Roman" w:cs="Times New Roman"/>
+          <w:sz w:val="24"/>
+          <w:szCs w:val="24"/>
+        </w:rPr>
         <w:t xml:space="preserve"> </w:t>
       </w:r>
-      <w:proofErr w:type="spellStart"/>
-      <w:r>
-        <w:t>tsb</w:t>
-      </w:r>
-      <w:proofErr w:type="spellEnd"/>
-      <w:r>
-        <w:t xml:space="preserve"> </w:t>
-      </w:r>
-      <w:proofErr w:type="spellStart"/>
-      <w:r>
-        <w:t>gunakan</w:t>
-      </w:r>
-      <w:proofErr w:type="spellEnd"/>
-      <w:r>
-        <w:t xml:space="preserve"> </w:t>
-      </w:r>
-      <w:proofErr w:type="spellStart"/>
-      <w:r>
-        <w:t>saat</w:t>
-      </w:r>
-      <w:proofErr w:type="spellEnd"/>
-      <w:r>
-        <w:t xml:space="preserve"> </w:t>
-      </w:r>
-      <w:proofErr w:type="spellStart"/>
-      <w:r>
-        <w:t>ini</w:t>
-      </w:r>
-      <w:proofErr w:type="spellEnd"/>
-      <w:r>
-        <w:t>?</w:t>
-      </w:r>
-    </w:p>
-    <w:p/>
+      <w:r>
+        <w:rPr>
+          <w:rFonts w:ascii="Times New Roman" w:eastAsia="Times New Roman" w:hAnsi="Times New Roman" w:cs="Times New Roman"/>
+          <w:sz w:val="24"/>
+          <w:szCs w:val="24"/>
+          <w:bdr w:val="none" w:sz="0" w:space="0" w:color="auto" w:frame="1"/>
+        </w:rPr>
+        <w:t xml:space="preserve">Kalau ini sudah bagus namun kakak disini ingin menambahkan di bagian laporan kalau bisa ada grafik untuk </w:t>
+      </w:r>
+      <w:r>
+        <w:rPr>
+          <w:rFonts w:ascii="Times New Roman" w:eastAsia="Times New Roman" w:hAnsi="Times New Roman" w:cs="Times New Roman"/>
+          <w:sz w:val="24"/>
+          <w:szCs w:val="24"/>
+          <w:bdr w:val="none" w:sz="0" w:space="0" w:color="auto" w:frame="1"/>
+        </w:rPr>
+        <w:t>absensi</w:t>
+      </w:r>
+      <w:r>
+        <w:rPr>
+          <w:rFonts w:ascii="Times New Roman" w:eastAsia="Times New Roman" w:hAnsi="Times New Roman" w:cs="Times New Roman"/>
+          <w:sz w:val="24"/>
+          <w:szCs w:val="24"/>
+          <w:bdr w:val="none" w:sz="0" w:space="0" w:color="auto" w:frame="1"/>
+        </w:rPr>
+        <w:t xml:space="preserve"> jadi kita pihak perpustakaan bisa lihat dan ta</w:t>
+      </w:r>
+      <w:r>
+        <w:rPr>
+          <w:rFonts w:ascii="Times New Roman" w:eastAsia="Times New Roman" w:hAnsi="Times New Roman" w:cs="Times New Roman"/>
+          <w:sz w:val="24"/>
+          <w:szCs w:val="24"/>
+          <w:bdr w:val="none" w:sz="0" w:space="0" w:color="auto" w:frame="1"/>
+        </w:rPr>
+        <w:t>h</w:t>
+      </w:r>
+      <w:r>
+        <w:rPr>
+          <w:rFonts w:ascii="Times New Roman" w:eastAsia="Times New Roman" w:hAnsi="Times New Roman" w:cs="Times New Roman"/>
+          <w:sz w:val="24"/>
+          <w:szCs w:val="24"/>
+          <w:bdr w:val="none" w:sz="0" w:space="0" w:color="auto" w:frame="1"/>
+        </w:rPr>
+        <w:t xml:space="preserve">u naik turun pengunjung yang </w:t>
+      </w:r>
+      <w:r>
+        <w:rPr>
+          <w:rFonts w:ascii="Times New Roman" w:eastAsia="Times New Roman" w:hAnsi="Times New Roman" w:cs="Times New Roman"/>
+          <w:sz w:val="24"/>
+          <w:szCs w:val="24"/>
+          <w:bdr w:val="none" w:sz="0" w:space="0" w:color="auto" w:frame="1"/>
+        </w:rPr>
+        <w:t>absensi</w:t>
+      </w:r>
+      <w:r>
+        <w:rPr>
+          <w:rFonts w:ascii="Times New Roman" w:eastAsia="Times New Roman" w:hAnsi="Times New Roman" w:cs="Times New Roman"/>
+          <w:sz w:val="24"/>
+          <w:szCs w:val="24"/>
+          <w:bdr w:val="none" w:sz="0" w:space="0" w:color="auto" w:frame="1"/>
+        </w:rPr>
+        <w:t xml:space="preserve"> di perpustakaan</w:t>
+      </w:r>
+    </w:p>
+    <w:p>
+      <w:pPr>
+        <w:pStyle w:val="ListParagraph"/>
+        <w:spacing w:after="0" w:line="276" w:lineRule="auto"/>
+        <w:jc w:val="both"/>
+        <w:rPr>
+          <w:rFonts w:ascii="Times New Roman" w:eastAsia="Times New Roman" w:hAnsi="Times New Roman" w:cs="Times New Roman"/>
+          <w:sz w:val="24"/>
+          <w:szCs w:val="24"/>
+          <w:bdr w:val="none" w:sz="0" w:space="0" w:color="auto" w:frame="1"/>
+        </w:rPr>
+      </w:pPr>
+    </w:p>
+    <w:p>
+      <w:pPr>
+        <w:pStyle w:val="ListParagraph"/>
+        <w:numPr>
+          <w:ilvl w:val="0"/>
+          <w:numId w:val="5"/>
+        </w:numPr>
+        <w:spacing w:after="0" w:line="276" w:lineRule="auto"/>
+        <w:jc w:val="both"/>
+        <w:rPr>
+          <w:rFonts w:ascii="Times New Roman" w:hAnsi="Times New Roman" w:cs="Times New Roman"/>
+          <w:sz w:val="24"/>
+          <w:szCs w:val="24"/>
+        </w:rPr>
+      </w:pPr>
+      <w:r>
+        <w:rPr>
+          <w:rFonts w:ascii="Times New Roman" w:eastAsia="Times New Roman" w:hAnsi="Times New Roman" w:cs="Times New Roman"/>
+          <w:sz w:val="24"/>
+          <w:szCs w:val="24"/>
+          <w:bdr w:val="none" w:sz="0" w:space="0" w:color="auto" w:frame="1"/>
+        </w:rPr>
+        <w:t>Peneliti</w:t>
+      </w:r>
+      <w:r>
+        <w:rPr>
+          <w:rFonts w:ascii="Times New Roman" w:eastAsia="Times New Roman" w:hAnsi="Times New Roman" w:cs="Times New Roman"/>
+          <w:sz w:val="24"/>
+          <w:szCs w:val="24"/>
+          <w:bdr w:val="none" w:sz="0" w:space="0" w:color="auto" w:frame="1"/>
+        </w:rPr>
+        <w:tab/>
+        <w:t xml:space="preserve">: Terkait grafik laporan absensi tersebut untuk range </w:t>
+      </w:r>
+      <w:r>
+        <w:rPr>
+          <w:rFonts w:ascii="Times New Roman" w:eastAsia="Times New Roman" w:hAnsi="Times New Roman" w:cs="Times New Roman"/>
+          <w:sz w:val="24"/>
+          <w:szCs w:val="24"/>
+          <w:bdr w:val="none" w:sz="0" w:space="0" w:color="auto" w:frame="1"/>
+        </w:rPr>
+        <w:t>grafiknya dari 1 minggu ke belakang atau 1 bulan ke belakang atau 3 bulang ke belakang ?</w:t>
+      </w:r>
+    </w:p>
+    <w:p>
+      <w:pPr>
+        <w:pStyle w:val="ListParagraph"/>
+        <w:spacing w:after="0" w:line="276" w:lineRule="auto"/>
+        <w:jc w:val="both"/>
+        <w:rPr>
+          <w:rFonts w:ascii="Times New Roman" w:hAnsi="Times New Roman" w:cs="Times New Roman"/>
+          <w:sz w:val="24"/>
+          <w:szCs w:val="24"/>
+        </w:rPr>
+      </w:pPr>
+      <w:r>
+        <w:rPr>
+          <w:rFonts w:ascii="Times New Roman" w:eastAsia="Times New Roman" w:hAnsi="Times New Roman" w:cs="Times New Roman"/>
+          <w:sz w:val="24"/>
+          <w:szCs w:val="24"/>
+          <w:bdr w:val="none" w:sz="0" w:space="0" w:color="auto" w:frame="1"/>
+        </w:rPr>
+        <w:t xml:space="preserve">Narasumber </w:t>
+      </w:r>
+      <w:r>
+        <w:rPr>
+          <w:rFonts w:ascii="Times New Roman" w:eastAsia="Times New Roman" w:hAnsi="Times New Roman" w:cs="Times New Roman"/>
+          <w:sz w:val="24"/>
+          <w:szCs w:val="24"/>
+          <w:bdr w:val="none" w:sz="0" w:space="0" w:color="auto" w:frame="1"/>
+        </w:rPr>
+        <w:tab/>
+        <w:t>: Untuk range grafiknya 1 minggu ke belakang ya karena kita dari pihak perpustakaan ingin mengupload hasil itu ke sosial media perpustakaan sekolah agar para siswa sama pengunjung tertarik sama perpustakaan sekolah.</w:t>
+      </w:r>
+    </w:p>
+    <w:p>
+      <w:pPr>
+        <w:spacing w:after="0" w:line="276" w:lineRule="auto"/>
+      </w:pPr>
+    </w:p>
+    <w:p>
+      <w:pPr>
+        <w:spacing w:after="0" w:line="276" w:lineRule="auto"/>
+      </w:pPr>
+    </w:p>
+    <w:p>
+      <w:pPr>
+        <w:spacing w:after="0" w:line="276" w:lineRule="auto"/>
+      </w:pPr>
+    </w:p>
+    <w:p>
+      <w:pPr>
+        <w:spacing w:after="0" w:line="276" w:lineRule="auto"/>
+      </w:pPr>
+    </w:p>
+    <w:p>
+      <w:pPr>
+        <w:spacing w:after="0" w:line="276" w:lineRule="auto"/>
+      </w:pPr>
+    </w:p>
+    <w:p>
+      <w:pPr>
+        <w:spacing w:after="0" w:line="276" w:lineRule="auto"/>
+        <w:jc w:val="right"/>
+        <w:rPr>
+          <w:rFonts w:ascii="Times New Roman" w:hAnsi="Times New Roman" w:cs="Times New Roman"/>
+          <w:sz w:val="24"/>
+          <w:szCs w:val="24"/>
+        </w:rPr>
+      </w:pPr>
+      <w:r>
+        <w:rPr>
+          <w:rFonts w:ascii="Times New Roman" w:hAnsi="Times New Roman" w:cs="Times New Roman"/>
+          <w:sz w:val="24"/>
+          <w:szCs w:val="24"/>
+        </w:rPr>
+        <w:t>Badung, 13 Juli 2023</w:t>
+      </w:r>
+    </w:p>
+    <w:p>
+      <w:pPr>
+        <w:spacing w:after="0" w:line="276" w:lineRule="auto"/>
+        <w:rPr>
+          <w:rFonts w:ascii="Times New Roman" w:hAnsi="Times New Roman" w:cs="Times New Roman"/>
+          <w:sz w:val="24"/>
+          <w:szCs w:val="24"/>
+        </w:rPr>
+      </w:pPr>
+    </w:p>
+    <w:p>
+      <w:pPr>
+        <w:spacing w:after="0" w:line="276" w:lineRule="auto"/>
+        <w:rPr>
+          <w:rFonts w:ascii="Times New Roman" w:hAnsi="Times New Roman" w:cs="Times New Roman"/>
+          <w:sz w:val="24"/>
+          <w:szCs w:val="24"/>
+        </w:rPr>
+      </w:pPr>
+    </w:p>
+    <w:p>
+      <w:pPr>
+        <w:spacing w:after="0" w:line="276" w:lineRule="auto"/>
+        <w:rPr>
+          <w:rFonts w:ascii="Times New Roman" w:hAnsi="Times New Roman" w:cs="Times New Roman"/>
+          <w:sz w:val="24"/>
+          <w:szCs w:val="24"/>
+        </w:rPr>
+      </w:pPr>
+    </w:p>
+    <w:p>
+      <w:pPr>
+        <w:spacing w:after="0" w:line="276" w:lineRule="auto"/>
+        <w:rPr>
+          <w:rFonts w:ascii="Times New Roman" w:hAnsi="Times New Roman" w:cs="Times New Roman"/>
+          <w:sz w:val="24"/>
+          <w:szCs w:val="24"/>
+        </w:rPr>
+      </w:pPr>
+    </w:p>
+    <w:p>
+      <w:pPr>
+        <w:spacing w:after="0" w:line="276" w:lineRule="auto"/>
+        <w:rPr>
+          <w:rFonts w:ascii="Times New Roman" w:hAnsi="Times New Roman" w:cs="Times New Roman"/>
+          <w:sz w:val="24"/>
+          <w:szCs w:val="24"/>
+        </w:rPr>
+      </w:pPr>
+    </w:p>
+    <w:p>
+      <w:pPr>
+        <w:spacing w:after="0" w:line="276" w:lineRule="auto"/>
+        <w:jc w:val="right"/>
+        <w:rPr>
+          <w:rFonts w:ascii="Times New Roman" w:hAnsi="Times New Roman" w:cs="Times New Roman"/>
+          <w:sz w:val="24"/>
+          <w:szCs w:val="24"/>
+        </w:rPr>
+      </w:pPr>
+      <w:r>
+        <w:rPr>
+          <w:rFonts w:ascii="Times New Roman" w:hAnsi="Times New Roman" w:cs="Times New Roman"/>
+          <w:sz w:val="24"/>
+          <w:szCs w:val="24"/>
+        </w:rPr>
+        <w:t>(Ni Made Sukmawati, A.Md)</w:t>
+      </w:r>
+    </w:p>
     <w:sectPr>
       <w:pgSz w:w="12240" w:h="15840"/>
       <w:pgMar w:top="1440" w:right="1440" w:bottom="1440" w:left="1440" w:header="720" w:footer="720" w:gutter="0"/>
@@ -237,6 +743,434 @@
 <file path=word/numbering.xml><?xml version="1.0" encoding="utf-8"?>
 <w:numbering xmlns:wpc="http://schemas.microsoft.com/office/word/2010/wordprocessingCanvas" xmlns:cx="http://schemas.microsoft.com/office/drawing/2014/chartex" xmlns:cx1="http://schemas.microsoft.com/office/drawing/2015/9/8/chartex" xmlns:cx2="http://schemas.microsoft.com/office/drawing/2015/10/21/chartex" xmlns:cx3="http://schemas.microsoft.com/office/drawing/2016/5/9/chartex" xmlns:cx4="http://schemas.microsoft.com/office/drawing/2016/5/10/chartex" xmlns:cx5="http://schemas.microsoft.com/office/drawing/2016/5/11/chartex" xmlns:cx6="http://schemas.microsoft.com/office/drawing/2016/5/12/chartex" xmlns:cx7="http://schemas.microsoft.com/office/drawing/2016/5/13/chartex" xmlns:cx8="http://schemas.microsoft.com/office/drawing/2016/5/14/chartex" xmlns:mc="http://schemas.openxmlformats.org/markup-compatibility/2006" xmlns:aink="http://schemas.microsoft.com/office/drawing/2016/ink" xmlns:am3d="http://schemas.microsoft.com/office/drawing/2017/model3d" xmlns:o="urn:schemas-microsoft-com:office:office" xmlns:r="http://schemas.openxmlformats.org/officeDocument/2006/relationships" xmlns:m="http://schemas.openxmlformats.org/officeDocument/2006/math" xmlns:v="urn:schemas-microsoft-com:vml" xmlns:wp14="http://schemas.microsoft.com/office/word/2010/wordprocessingDrawing" xmlns:wp="http://schemas.openxmlformats.org/drawingml/2006/wordprocessingDrawing" xmlns:w10="urn:schemas-microsoft-com:office:word" xmlns:w="http://schemas.openxmlformats.org/wordprocessingml/2006/main" xmlns:w14="http://schemas.microsoft.com/office/word/2010/wordml" xmlns:w15="http://schemas.microsoft.com/office/word/2012/wordml" xmlns:w16cex="http://schemas.microsoft.com/office/word/2018/wordml/cex" xmlns:w16cid="http://schemas.microsoft.com/office/word/2016/wordml/cid" xmlns:w16="http://schemas.microsoft.com/office/word/2018/wordml" xmlns:w16sdtdh="http://schemas.microsoft.com/office/word/2020/wordml/sdtdatahash" xmlns:w16se="http://schemas.microsoft.com/office/word/2015/wordml/symex" xmlns:wpg="http://schemas.microsoft.com/office/word/2010/wordprocessingGroup" xmlns:wpi="http://schemas.microsoft.com/office/word/2010/wordprocessingInk" xmlns:wne="http://schemas.microsoft.com/office/word/2006/wordml" xmlns:wps="http://schemas.microsoft.com/office/word/2010/wordprocessingShape" mc:Ignorable="w14 w15 w16se w16cid w16 w16cex w16sdtdh wp14">
   <w:abstractNum w:abstractNumId="0" w15:restartNumberingAfterBreak="0">
+    <w:nsid w:val="13F72498"/>
+    <w:multiLevelType w:val="multilevel"/>
+    <w:tmpl w:val="494EAE8E"/>
+    <w:lvl w:ilvl="0">
+      <w:start w:val="4"/>
+      <w:numFmt w:val="decimal"/>
+      <w:lvlText w:val="%1."/>
+      <w:lvlJc w:val="left"/>
+      <w:pPr>
+        <w:tabs>
+          <w:tab w:val="num" w:pos="720"/>
+        </w:tabs>
+        <w:ind w:left="720" w:hanging="360"/>
+      </w:pPr>
+    </w:lvl>
+    <w:lvl w:ilvl="1" w:tentative="1">
+      <w:start w:val="1"/>
+      <w:numFmt w:val="decimal"/>
+      <w:lvlText w:val="%2."/>
+      <w:lvlJc w:val="left"/>
+      <w:pPr>
+        <w:tabs>
+          <w:tab w:val="num" w:pos="1440"/>
+        </w:tabs>
+        <w:ind w:left="1440" w:hanging="360"/>
+      </w:pPr>
+    </w:lvl>
+    <w:lvl w:ilvl="2" w:tentative="1">
+      <w:start w:val="1"/>
+      <w:numFmt w:val="decimal"/>
+      <w:lvlText w:val="%3."/>
+      <w:lvlJc w:val="left"/>
+      <w:pPr>
+        <w:tabs>
+          <w:tab w:val="num" w:pos="2160"/>
+        </w:tabs>
+        <w:ind w:left="2160" w:hanging="360"/>
+      </w:pPr>
+    </w:lvl>
+    <w:lvl w:ilvl="3" w:tentative="1">
+      <w:start w:val="1"/>
+      <w:numFmt w:val="decimal"/>
+      <w:lvlText w:val="%4."/>
+      <w:lvlJc w:val="left"/>
+      <w:pPr>
+        <w:tabs>
+          <w:tab w:val="num" w:pos="2880"/>
+        </w:tabs>
+        <w:ind w:left="2880" w:hanging="360"/>
+      </w:pPr>
+    </w:lvl>
+    <w:lvl w:ilvl="4" w:tentative="1">
+      <w:start w:val="1"/>
+      <w:numFmt w:val="decimal"/>
+      <w:lvlText w:val="%5."/>
+      <w:lvlJc w:val="left"/>
+      <w:pPr>
+        <w:tabs>
+          <w:tab w:val="num" w:pos="3600"/>
+        </w:tabs>
+        <w:ind w:left="3600" w:hanging="360"/>
+      </w:pPr>
+    </w:lvl>
+    <w:lvl w:ilvl="5" w:tentative="1">
+      <w:start w:val="1"/>
+      <w:numFmt w:val="decimal"/>
+      <w:lvlText w:val="%6."/>
+      <w:lvlJc w:val="left"/>
+      <w:pPr>
+        <w:tabs>
+          <w:tab w:val="num" w:pos="4320"/>
+        </w:tabs>
+        <w:ind w:left="4320" w:hanging="360"/>
+      </w:pPr>
+    </w:lvl>
+    <w:lvl w:ilvl="6" w:tentative="1">
+      <w:start w:val="1"/>
+      <w:numFmt w:val="decimal"/>
+      <w:lvlText w:val="%7."/>
+      <w:lvlJc w:val="left"/>
+      <w:pPr>
+        <w:tabs>
+          <w:tab w:val="num" w:pos="5040"/>
+        </w:tabs>
+        <w:ind w:left="5040" w:hanging="360"/>
+      </w:pPr>
+    </w:lvl>
+    <w:lvl w:ilvl="7" w:tentative="1">
+      <w:start w:val="1"/>
+      <w:numFmt w:val="decimal"/>
+      <w:lvlText w:val="%8."/>
+      <w:lvlJc w:val="left"/>
+      <w:pPr>
+        <w:tabs>
+          <w:tab w:val="num" w:pos="5760"/>
+        </w:tabs>
+        <w:ind w:left="5760" w:hanging="360"/>
+      </w:pPr>
+    </w:lvl>
+    <w:lvl w:ilvl="8" w:tentative="1">
+      <w:start w:val="1"/>
+      <w:numFmt w:val="decimal"/>
+      <w:lvlText w:val="%9."/>
+      <w:lvlJc w:val="left"/>
+      <w:pPr>
+        <w:tabs>
+          <w:tab w:val="num" w:pos="6480"/>
+        </w:tabs>
+        <w:ind w:left="6480" w:hanging="360"/>
+      </w:pPr>
+    </w:lvl>
+  </w:abstractNum>
+  <w:abstractNum w:abstractNumId="1" w15:restartNumberingAfterBreak="0">
+    <w:nsid w:val="176248FA"/>
+    <w:multiLevelType w:val="multilevel"/>
+    <w:tmpl w:val="E4EE28DC"/>
+    <w:lvl w:ilvl="0">
+      <w:start w:val="3"/>
+      <w:numFmt w:val="decimal"/>
+      <w:lvlText w:val="%1."/>
+      <w:lvlJc w:val="left"/>
+      <w:pPr>
+        <w:tabs>
+          <w:tab w:val="num" w:pos="720"/>
+        </w:tabs>
+        <w:ind w:left="720" w:hanging="360"/>
+      </w:pPr>
+    </w:lvl>
+    <w:lvl w:ilvl="1" w:tentative="1">
+      <w:start w:val="1"/>
+      <w:numFmt w:val="decimal"/>
+      <w:lvlText w:val="%2."/>
+      <w:lvlJc w:val="left"/>
+      <w:pPr>
+        <w:tabs>
+          <w:tab w:val="num" w:pos="1440"/>
+        </w:tabs>
+        <w:ind w:left="1440" w:hanging="360"/>
+      </w:pPr>
+    </w:lvl>
+    <w:lvl w:ilvl="2" w:tentative="1">
+      <w:start w:val="1"/>
+      <w:numFmt w:val="decimal"/>
+      <w:lvlText w:val="%3."/>
+      <w:lvlJc w:val="left"/>
+      <w:pPr>
+        <w:tabs>
+          <w:tab w:val="num" w:pos="2160"/>
+        </w:tabs>
+        <w:ind w:left="2160" w:hanging="360"/>
+      </w:pPr>
+    </w:lvl>
+    <w:lvl w:ilvl="3" w:tentative="1">
+      <w:start w:val="1"/>
+      <w:numFmt w:val="decimal"/>
+      <w:lvlText w:val="%4."/>
+      <w:lvlJc w:val="left"/>
+      <w:pPr>
+        <w:tabs>
+          <w:tab w:val="num" w:pos="2880"/>
+        </w:tabs>
+        <w:ind w:left="2880" w:hanging="360"/>
+      </w:pPr>
+    </w:lvl>
+    <w:lvl w:ilvl="4" w:tentative="1">
+      <w:start w:val="1"/>
+      <w:numFmt w:val="decimal"/>
+      <w:lvlText w:val="%5."/>
+      <w:lvlJc w:val="left"/>
+      <w:pPr>
+        <w:tabs>
+          <w:tab w:val="num" w:pos="3600"/>
+        </w:tabs>
+        <w:ind w:left="3600" w:hanging="360"/>
+      </w:pPr>
+    </w:lvl>
+    <w:lvl w:ilvl="5" w:tentative="1">
+      <w:start w:val="1"/>
+      <w:numFmt w:val="decimal"/>
+      <w:lvlText w:val="%6."/>
+      <w:lvlJc w:val="left"/>
+      <w:pPr>
+        <w:tabs>
+          <w:tab w:val="num" w:pos="4320"/>
+        </w:tabs>
+        <w:ind w:left="4320" w:hanging="360"/>
+      </w:pPr>
+    </w:lvl>
+    <w:lvl w:ilvl="6" w:tentative="1">
+      <w:start w:val="1"/>
+      <w:numFmt w:val="decimal"/>
+      <w:lvlText w:val="%7."/>
+      <w:lvlJc w:val="left"/>
+      <w:pPr>
+        <w:tabs>
+          <w:tab w:val="num" w:pos="5040"/>
+        </w:tabs>
+        <w:ind w:left="5040" w:hanging="360"/>
+      </w:pPr>
+    </w:lvl>
+    <w:lvl w:ilvl="7" w:tentative="1">
+      <w:start w:val="1"/>
+      <w:numFmt w:val="decimal"/>
+      <w:lvlText w:val="%8."/>
+      <w:lvlJc w:val="left"/>
+      <w:pPr>
+        <w:tabs>
+          <w:tab w:val="num" w:pos="5760"/>
+        </w:tabs>
+        <w:ind w:left="5760" w:hanging="360"/>
+      </w:pPr>
+    </w:lvl>
+    <w:lvl w:ilvl="8" w:tentative="1">
+      <w:start w:val="1"/>
+      <w:numFmt w:val="decimal"/>
+      <w:lvlText w:val="%9."/>
+      <w:lvlJc w:val="left"/>
+      <w:pPr>
+        <w:tabs>
+          <w:tab w:val="num" w:pos="6480"/>
+        </w:tabs>
+        <w:ind w:left="6480" w:hanging="360"/>
+      </w:pPr>
+    </w:lvl>
+  </w:abstractNum>
+  <w:abstractNum w:abstractNumId="2" w15:restartNumberingAfterBreak="0">
+    <w:nsid w:val="473925E6"/>
+    <w:multiLevelType w:val="multilevel"/>
+    <w:tmpl w:val="3CDE7DA4"/>
+    <w:lvl w:ilvl="0">
+      <w:start w:val="1"/>
+      <w:numFmt w:val="decimal"/>
+      <w:lvlText w:val="%1."/>
+      <w:lvlJc w:val="left"/>
+      <w:pPr>
+        <w:tabs>
+          <w:tab w:val="num" w:pos="720"/>
+        </w:tabs>
+        <w:ind w:left="720" w:hanging="360"/>
+      </w:pPr>
+    </w:lvl>
+    <w:lvl w:ilvl="1" w:tentative="1">
+      <w:start w:val="1"/>
+      <w:numFmt w:val="decimal"/>
+      <w:lvlText w:val="%2."/>
+      <w:lvlJc w:val="left"/>
+      <w:pPr>
+        <w:tabs>
+          <w:tab w:val="num" w:pos="1440"/>
+        </w:tabs>
+        <w:ind w:left="1440" w:hanging="360"/>
+      </w:pPr>
+    </w:lvl>
+    <w:lvl w:ilvl="2" w:tentative="1">
+      <w:start w:val="1"/>
+      <w:numFmt w:val="decimal"/>
+      <w:lvlText w:val="%3."/>
+      <w:lvlJc w:val="left"/>
+      <w:pPr>
+        <w:tabs>
+          <w:tab w:val="num" w:pos="2160"/>
+        </w:tabs>
+        <w:ind w:left="2160" w:hanging="360"/>
+      </w:pPr>
+    </w:lvl>
+    <w:lvl w:ilvl="3" w:tentative="1">
+      <w:start w:val="1"/>
+      <w:numFmt w:val="decimal"/>
+      <w:lvlText w:val="%4."/>
+      <w:lvlJc w:val="left"/>
+      <w:pPr>
+        <w:tabs>
+          <w:tab w:val="num" w:pos="2880"/>
+        </w:tabs>
+        <w:ind w:left="2880" w:hanging="360"/>
+      </w:pPr>
+    </w:lvl>
+    <w:lvl w:ilvl="4" w:tentative="1">
+      <w:start w:val="1"/>
+      <w:numFmt w:val="decimal"/>
+      <w:lvlText w:val="%5."/>
+      <w:lvlJc w:val="left"/>
+      <w:pPr>
+        <w:tabs>
+          <w:tab w:val="num" w:pos="3600"/>
+        </w:tabs>
+        <w:ind w:left="3600" w:hanging="360"/>
+      </w:pPr>
+    </w:lvl>
+    <w:lvl w:ilvl="5" w:tentative="1">
+      <w:start w:val="1"/>
+      <w:numFmt w:val="decimal"/>
+      <w:lvlText w:val="%6."/>
+      <w:lvlJc w:val="left"/>
+      <w:pPr>
+        <w:tabs>
+          <w:tab w:val="num" w:pos="4320"/>
+        </w:tabs>
+        <w:ind w:left="4320" w:hanging="360"/>
+      </w:pPr>
+    </w:lvl>
+    <w:lvl w:ilvl="6" w:tentative="1">
+      <w:start w:val="1"/>
+      <w:numFmt w:val="decimal"/>
+      <w:lvlText w:val="%7."/>
+      <w:lvlJc w:val="left"/>
+      <w:pPr>
+        <w:tabs>
+          <w:tab w:val="num" w:pos="5040"/>
+        </w:tabs>
+        <w:ind w:left="5040" w:hanging="360"/>
+      </w:pPr>
+    </w:lvl>
+    <w:lvl w:ilvl="7" w:tentative="1">
+      <w:start w:val="1"/>
+      <w:numFmt w:val="decimal"/>
+      <w:lvlText w:val="%8."/>
+      <w:lvlJc w:val="left"/>
+      <w:pPr>
+        <w:tabs>
+          <w:tab w:val="num" w:pos="5760"/>
+        </w:tabs>
+        <w:ind w:left="5760" w:hanging="360"/>
+      </w:pPr>
+    </w:lvl>
+    <w:lvl w:ilvl="8" w:tentative="1">
+      <w:start w:val="1"/>
+      <w:numFmt w:val="decimal"/>
+      <w:lvlText w:val="%9."/>
+      <w:lvlJc w:val="left"/>
+      <w:pPr>
+        <w:tabs>
+          <w:tab w:val="num" w:pos="6480"/>
+        </w:tabs>
+        <w:ind w:left="6480" w:hanging="360"/>
+      </w:pPr>
+    </w:lvl>
+  </w:abstractNum>
+  <w:abstractNum w:abstractNumId="3" w15:restartNumberingAfterBreak="0">
+    <w:nsid w:val="4F9677EE"/>
+    <w:multiLevelType w:val="hybridMultilevel"/>
+    <w:tmpl w:val="6C1255F0"/>
+    <w:lvl w:ilvl="0" w:tplc="0409000F">
+      <w:start w:val="1"/>
+      <w:numFmt w:val="decimal"/>
+      <w:lvlText w:val="%1."/>
+      <w:lvlJc w:val="left"/>
+      <w:pPr>
+        <w:ind w:left="720" w:hanging="360"/>
+      </w:pPr>
+      <w:rPr>
+        <w:rFonts w:hint="default"/>
+      </w:rPr>
+    </w:lvl>
+    <w:lvl w:ilvl="1" w:tplc="04090019" w:tentative="1">
+      <w:start w:val="1"/>
+      <w:numFmt w:val="lowerLetter"/>
+      <w:lvlText w:val="%2."/>
+      <w:lvlJc w:val="left"/>
+      <w:pPr>
+        <w:ind w:left="1440" w:hanging="360"/>
+      </w:pPr>
+    </w:lvl>
+    <w:lvl w:ilvl="2" w:tplc="0409001B" w:tentative="1">
+      <w:start w:val="1"/>
+      <w:numFmt w:val="lowerRoman"/>
+      <w:lvlText w:val="%3."/>
+      <w:lvlJc w:val="right"/>
+      <w:pPr>
+        <w:ind w:left="2160" w:hanging="180"/>
+      </w:pPr>
+    </w:lvl>
+    <w:lvl w:ilvl="3" w:tplc="0409000F" w:tentative="1">
+      <w:start w:val="1"/>
+      <w:numFmt w:val="decimal"/>
+      <w:lvlText w:val="%4."/>
+      <w:lvlJc w:val="left"/>
+      <w:pPr>
+        <w:ind w:left="2880" w:hanging="360"/>
+      </w:pPr>
+    </w:lvl>
+    <w:lvl w:ilvl="4" w:tplc="04090019" w:tentative="1">
+      <w:start w:val="1"/>
+      <w:numFmt w:val="lowerLetter"/>
+      <w:lvlText w:val="%5."/>
+      <w:lvlJc w:val="left"/>
+      <w:pPr>
+        <w:ind w:left="3600" w:hanging="360"/>
+      </w:pPr>
+    </w:lvl>
+    <w:lvl w:ilvl="5" w:tplc="0409001B" w:tentative="1">
+      <w:start w:val="1"/>
+      <w:numFmt w:val="lowerRoman"/>
+      <w:lvlText w:val="%6."/>
+      <w:lvlJc w:val="right"/>
+      <w:pPr>
+        <w:ind w:left="4320" w:hanging="180"/>
+      </w:pPr>
+    </w:lvl>
+    <w:lvl w:ilvl="6" w:tplc="0409000F" w:tentative="1">
+      <w:start w:val="1"/>
+      <w:numFmt w:val="decimal"/>
+      <w:lvlText w:val="%7."/>
+      <w:lvlJc w:val="left"/>
+      <w:pPr>
+        <w:ind w:left="5040" w:hanging="360"/>
+      </w:pPr>
+    </w:lvl>
+    <w:lvl w:ilvl="7" w:tplc="04090019" w:tentative="1">
+      <w:start w:val="1"/>
+      <w:numFmt w:val="lowerLetter"/>
+      <w:lvlText w:val="%8."/>
+      <w:lvlJc w:val="left"/>
+      <w:pPr>
+        <w:ind w:left="5760" w:hanging="360"/>
+      </w:pPr>
+    </w:lvl>
+    <w:lvl w:ilvl="8" w:tplc="0409001B" w:tentative="1">
+      <w:start w:val="1"/>
+      <w:numFmt w:val="lowerRoman"/>
+      <w:lvlText w:val="%9."/>
+      <w:lvlJc w:val="right"/>
+      <w:pPr>
+        <w:ind w:left="6480" w:hanging="180"/>
+      </w:pPr>
+    </w:lvl>
+  </w:abstractNum>
+  <w:abstractNum w:abstractNumId="4" w15:restartNumberingAfterBreak="0">
     <w:nsid w:val="737225AE"/>
     <w:multiLevelType w:val="hybridMultilevel"/>
     <w:tmpl w:val="7DCEE262"/>
@@ -325,7 +1259,135 @@
       </w:pPr>
     </w:lvl>
   </w:abstractNum>
+  <w:abstractNum w:abstractNumId="5" w15:restartNumberingAfterBreak="0">
+    <w:nsid w:val="7F106C0C"/>
+    <w:multiLevelType w:val="multilevel"/>
+    <w:tmpl w:val="C4AED2CC"/>
+    <w:lvl w:ilvl="0">
+      <w:start w:val="2"/>
+      <w:numFmt w:val="decimal"/>
+      <w:lvlText w:val="%1."/>
+      <w:lvlJc w:val="left"/>
+      <w:pPr>
+        <w:tabs>
+          <w:tab w:val="num" w:pos="720"/>
+        </w:tabs>
+        <w:ind w:left="720" w:hanging="360"/>
+      </w:pPr>
+    </w:lvl>
+    <w:lvl w:ilvl="1" w:tentative="1">
+      <w:start w:val="1"/>
+      <w:numFmt w:val="decimal"/>
+      <w:lvlText w:val="%2."/>
+      <w:lvlJc w:val="left"/>
+      <w:pPr>
+        <w:tabs>
+          <w:tab w:val="num" w:pos="1440"/>
+        </w:tabs>
+        <w:ind w:left="1440" w:hanging="360"/>
+      </w:pPr>
+    </w:lvl>
+    <w:lvl w:ilvl="2" w:tentative="1">
+      <w:start w:val="1"/>
+      <w:numFmt w:val="decimal"/>
+      <w:lvlText w:val="%3."/>
+      <w:lvlJc w:val="left"/>
+      <w:pPr>
+        <w:tabs>
+          <w:tab w:val="num" w:pos="2160"/>
+        </w:tabs>
+        <w:ind w:left="2160" w:hanging="360"/>
+      </w:pPr>
+    </w:lvl>
+    <w:lvl w:ilvl="3" w:tentative="1">
+      <w:start w:val="1"/>
+      <w:numFmt w:val="decimal"/>
+      <w:lvlText w:val="%4."/>
+      <w:lvlJc w:val="left"/>
+      <w:pPr>
+        <w:tabs>
+          <w:tab w:val="num" w:pos="2880"/>
+        </w:tabs>
+        <w:ind w:left="2880" w:hanging="360"/>
+      </w:pPr>
+    </w:lvl>
+    <w:lvl w:ilvl="4" w:tentative="1">
+      <w:start w:val="1"/>
+      <w:numFmt w:val="decimal"/>
+      <w:lvlText w:val="%5."/>
+      <w:lvlJc w:val="left"/>
+      <w:pPr>
+        <w:tabs>
+          <w:tab w:val="num" w:pos="3600"/>
+        </w:tabs>
+        <w:ind w:left="3600" w:hanging="360"/>
+      </w:pPr>
+    </w:lvl>
+    <w:lvl w:ilvl="5" w:tentative="1">
+      <w:start w:val="1"/>
+      <w:numFmt w:val="decimal"/>
+      <w:lvlText w:val="%6."/>
+      <w:lvlJc w:val="left"/>
+      <w:pPr>
+        <w:tabs>
+          <w:tab w:val="num" w:pos="4320"/>
+        </w:tabs>
+        <w:ind w:left="4320" w:hanging="360"/>
+      </w:pPr>
+    </w:lvl>
+    <w:lvl w:ilvl="6" w:tentative="1">
+      <w:start w:val="1"/>
+      <w:numFmt w:val="decimal"/>
+      <w:lvlText w:val="%7."/>
+      <w:lvlJc w:val="left"/>
+      <w:pPr>
+        <w:tabs>
+          <w:tab w:val="num" w:pos="5040"/>
+        </w:tabs>
+        <w:ind w:left="5040" w:hanging="360"/>
+      </w:pPr>
+    </w:lvl>
+    <w:lvl w:ilvl="7" w:tentative="1">
+      <w:start w:val="1"/>
+      <w:numFmt w:val="decimal"/>
+      <w:lvlText w:val="%8."/>
+      <w:lvlJc w:val="left"/>
+      <w:pPr>
+        <w:tabs>
+          <w:tab w:val="num" w:pos="5760"/>
+        </w:tabs>
+        <w:ind w:left="5760" w:hanging="360"/>
+      </w:pPr>
+    </w:lvl>
+    <w:lvl w:ilvl="8" w:tentative="1">
+      <w:start w:val="1"/>
+      <w:numFmt w:val="decimal"/>
+      <w:lvlText w:val="%9."/>
+      <w:lvlJc w:val="left"/>
+      <w:pPr>
+        <w:tabs>
+          <w:tab w:val="num" w:pos="6480"/>
+        </w:tabs>
+        <w:ind w:left="6480" w:hanging="360"/>
+      </w:pPr>
+    </w:lvl>
+  </w:abstractNum>
   <w:num w:numId="1">
+    <w:abstractNumId w:val="4"/>
+  </w:num>
+  <w:num w:numId="2">
+    <w:abstractNumId w:val="2"/>
+  </w:num>
+  <w:num w:numId="3">
+    <w:abstractNumId w:val="5"/>
+  </w:num>
+  <w:num w:numId="4">
+    <w:abstractNumId w:val="1"/>
+  </w:num>
+  <w:num w:numId="5">
+    <w:abstractNumId w:val="3"/>
+  </w:num>
+  <w:num w:numId="6">
     <w:abstractNumId w:val="0"/>
   </w:num>
 </w:numbering>

</xml_diff>